<commit_message>
Don't be jealous other blindly
</commit_message>
<xml_diff>
--- a/21.Be Yourself.docx
+++ b/21.Be Yourself.docx
@@ -99,6 +99,39 @@
           <w:szCs w:val="30"/>
         </w:rPr>
         <w:t xml:space="preserve"> easily,while at the same time,they feel they are not equal with the others.</w:t>
+      </w:r>
+      <w:r>
+        <w:rPr>
+          <w:rFonts w:ascii="Times New Roman" w:hAnsi="Times New Roman" w:cs="Times New Roman" w:hint="eastAsia"/>
+          <w:iCs/>
+          <w:color w:val="888584"/>
+          <w:kern w:val="0"/>
+          <w:sz w:val="30"/>
+          <w:szCs w:val="30"/>
+        </w:rPr>
+        <w:t>Actually,everyone has something special,there is no need to envy others,we might be envied by others.We can just be ourselves,just do what we want to do.Today,more and more people are doing plastic surgery,because they are not confident with themselves,they think the beautiful face makes them outstand,this is wrong idea.Just be yourself,you have the shinning point that makes you outstand.Don</w:t>
+      </w:r>
+      <w:r>
+        <w:rPr>
+          <w:rFonts w:ascii="Times New Roman" w:hAnsi="Times New Roman" w:cs="Times New Roman"/>
+          <w:iCs/>
+          <w:color w:val="888584"/>
+          <w:kern w:val="0"/>
+          <w:sz w:val="30"/>
+          <w:szCs w:val="30"/>
+        </w:rPr>
+        <w:t>’</w:t>
+      </w:r>
+      <w:r>
+        <w:rPr>
+          <w:rFonts w:ascii="Times New Roman" w:hAnsi="Times New Roman" w:cs="Times New Roman" w:hint="eastAsia"/>
+          <w:iCs/>
+          <w:color w:val="888584"/>
+          <w:kern w:val="0"/>
+          <w:sz w:val="30"/>
+          <w:szCs w:val="30"/>
+        </w:rPr>
+        <w:t>t be jealous other blindly.</w:t>
       </w:r>
     </w:p>
     <w:sectPr>

</xml_diff>